<commit_message>
adding ON DELETE CASCADE
</commit_message>
<xml_diff>
--- a/notes.docx
+++ b/notes.docx
@@ -1575,14 +1575,106 @@
         </w:rPr>
         <w:t>SELECT * FROM table ORDER BY column DESC LIMIT 2;</w:t>
       </w:r>
+      <w:r>
+        <w:rPr>
+          <w:lang w:val="en-US"/>
+        </w:rPr>
+        <w:br w:type="page"/>
+      </w:r>
+    </w:p>
+    <w:p>
+      <w:pPr>
+        <w:rPr>
+          <w:lang w:val="en-US"/>
+        </w:rPr>
+      </w:pPr>
+      <w:r>
+        <w:rPr>
+          <w:u w:val="single"/>
+          <w:lang w:val="en-US"/>
+        </w:rPr>
+        <w:lastRenderedPageBreak/>
+        <w:t>ADDING FOREIGN KEY TO TABLE IF NOT DONE ON CREATION:</w:t>
+      </w:r>
+      <w:r>
+        <w:rPr>
+          <w:u w:val="single"/>
+          <w:lang w:val="en-US"/>
+        </w:rPr>
+        <w:br/>
+      </w:r>
+      <w:r>
+        <w:rPr>
+          <w:lang w:val="en-US"/>
+        </w:rPr>
+        <w:br/>
+        <w:t xml:space="preserve">ALTER TABLE </w:t>
+      </w:r>
+      <w:proofErr w:type="spellStart"/>
+      <w:r>
+        <w:rPr>
+          <w:lang w:val="en-US"/>
+        </w:rPr>
+        <w:t>table_name</w:t>
+      </w:r>
+      <w:proofErr w:type="spellEnd"/>
+      <w:r>
+        <w:rPr>
+          <w:lang w:val="en-US"/>
+        </w:rPr>
+        <w:t xml:space="preserve"> </w:t>
+      </w:r>
+      <w:r>
+        <w:rPr>
+          <w:lang w:val="en-US"/>
+        </w:rPr>
+        <w:br/>
+        <w:t>ADD FOREIGN KEY (</w:t>
+      </w:r>
+      <w:proofErr w:type="spellStart"/>
+      <w:r>
+        <w:rPr>
+          <w:lang w:val="en-US"/>
+        </w:rPr>
+        <w:t>column_name</w:t>
+      </w:r>
+      <w:proofErr w:type="spellEnd"/>
+      <w:r>
+        <w:rPr>
+          <w:lang w:val="en-US"/>
+        </w:rPr>
+        <w:t xml:space="preserve">) </w:t>
+      </w:r>
+      <w:r>
+        <w:rPr>
+          <w:lang w:val="en-US"/>
+        </w:rPr>
+        <w:br/>
+        <w:t xml:space="preserve">REFERENCES table </w:t>
+      </w:r>
+      <w:r>
+        <w:rPr>
+          <w:lang w:val="en-US"/>
+        </w:rPr>
+        <w:br/>
+        <w:t>HAVING PRIMARY KEY(</w:t>
+      </w:r>
+      <w:proofErr w:type="spellStart"/>
+      <w:r>
+        <w:rPr>
+          <w:lang w:val="en-US"/>
+        </w:rPr>
+        <w:t>column_name</w:t>
+      </w:r>
+      <w:proofErr w:type="spellEnd"/>
+      <w:r>
+        <w:rPr>
+          <w:lang w:val="en-US"/>
+        </w:rPr>
+        <w:t>);</w:t>
+      </w:r>
       <w:bookmarkStart w:id="0" w:name="_GoBack"/>
       <w:bookmarkEnd w:id="0"/>
-      <w:r>
-        <w:rPr>
-          <w:lang w:val="en-US"/>
-        </w:rPr>
-        <w:br w:type="page"/>
-      </w:r>
     </w:p>
     <w:p>
       <w:pPr>
@@ -1600,44 +1692,72 @@
         <w:spacing w:after="0" w:line="240" w:lineRule="auto"/>
         <w:ind w:left="0"/>
         <w:rPr>
-          <w:rFonts w:ascii="Times New Roman" w:eastAsia="Times New Roman" w:hAnsi="Times New Roman" w:cs="Times New Roman"/>
+          <w:rFonts w:ascii="Arial" w:eastAsia="Times New Roman" w:hAnsi="Arial" w:cs="Arial"/>
+          <w:b/>
+          <w:bCs/>
+          <w:caps/>
           <w:color w:val="2C2C2C"/>
-          <w:sz w:val="24"/>
-          <w:szCs w:val="24"/>
+          <w:sz w:val="29"/>
+          <w:szCs w:val="29"/>
+          <w:u w:val="single"/>
+          <w:bdr w:val="none" w:sz="0" w:space="0" w:color="auto" w:frame="1"/>
           <w:lang w:eastAsia="en-GB"/>
         </w:rPr>
       </w:pPr>
-      <w:hyperlink r:id="rId5" w:history="1">
-        <w:r>
-          <w:rPr>
-            <w:rFonts w:ascii="Arial" w:eastAsia="Times New Roman" w:hAnsi="Arial" w:cs="Arial"/>
-            <w:b/>
-            <w:bCs/>
-            <w:caps/>
-            <w:color w:val="2C2C2C"/>
-            <w:sz w:val="29"/>
-            <w:szCs w:val="29"/>
-            <w:bdr w:val="none" w:sz="0" w:space="0" w:color="auto" w:frame="1"/>
-            <w:lang w:eastAsia="en-GB"/>
-          </w:rPr>
-          <w:br/>
-        </w:r>
-        <w:r>
-          <w:rPr>
-            <w:rFonts w:ascii="Arial" w:eastAsia="Times New Roman" w:hAnsi="Arial" w:cs="Arial"/>
-            <w:b/>
-            <w:bCs/>
-            <w:caps/>
-            <w:color w:val="2C2C2C"/>
-            <w:sz w:val="29"/>
-            <w:szCs w:val="29"/>
-            <w:u w:val="single"/>
-            <w:bdr w:val="none" w:sz="0" w:space="0" w:color="auto" w:frame="1"/>
-            <w:lang w:eastAsia="en-GB"/>
-          </w:rPr>
-          <w:t>HOME</w:t>
-        </w:r>
-      </w:hyperlink>
+      <w:r>
+        <w:fldChar w:fldCharType="begin"/>
+      </w:r>
+      <w:r>
+        <w:instrText xml:space="preserve"> HYPERLINK "https://www.makeuseof.com/" </w:instrText>
+      </w:r>
+      <w:r>
+        <w:fldChar w:fldCharType="separate"/>
+      </w:r>
+      <w:r>
+        <w:rPr>
+          <w:rFonts w:ascii="Arial" w:eastAsia="Times New Roman" w:hAnsi="Arial" w:cs="Arial"/>
+          <w:b/>
+          <w:bCs/>
+          <w:caps/>
+          <w:color w:val="2C2C2C"/>
+          <w:sz w:val="29"/>
+          <w:szCs w:val="29"/>
+          <w:bdr w:val="none" w:sz="0" w:space="0" w:color="auto" w:frame="1"/>
+          <w:lang w:eastAsia="en-GB"/>
+        </w:rPr>
+        <w:br/>
+      </w:r>
+    </w:p>
+    <w:p>
+      <w:pPr>
+        <w:rPr>
+          <w:rFonts w:ascii="Arial" w:eastAsia="Times New Roman" w:hAnsi="Arial" w:cs="Arial"/>
+          <w:b/>
+          <w:bCs/>
+          <w:caps/>
+          <w:color w:val="2C2C2C"/>
+          <w:sz w:val="29"/>
+          <w:szCs w:val="29"/>
+          <w:u w:val="single"/>
+          <w:bdr w:val="none" w:sz="0" w:space="0" w:color="auto" w:frame="1"/>
+          <w:lang w:eastAsia="en-GB"/>
+        </w:rPr>
+      </w:pPr>
+      <w:r>
+        <w:rPr>
+          <w:rFonts w:ascii="Arial" w:eastAsia="Times New Roman" w:hAnsi="Arial" w:cs="Arial"/>
+          <w:b/>
+          <w:bCs/>
+          <w:caps/>
+          <w:color w:val="2C2C2C"/>
+          <w:sz w:val="29"/>
+          <w:szCs w:val="29"/>
+          <w:u w:val="single"/>
+          <w:bdr w:val="none" w:sz="0" w:space="0" w:color="auto" w:frame="1"/>
+          <w:lang w:eastAsia="en-GB"/>
+        </w:rPr>
+        <w:br w:type="page"/>
+      </w:r>
     </w:p>
     <w:p>
       <w:pPr>
@@ -1655,7 +1775,55 @@
           <w:lang w:eastAsia="en-GB"/>
         </w:rPr>
       </w:pPr>
-      <w:hyperlink r:id="rId6" w:history="1">
+      <w:r>
+        <w:rPr>
+          <w:rFonts w:ascii="Arial" w:eastAsia="Times New Roman" w:hAnsi="Arial" w:cs="Arial"/>
+          <w:b/>
+          <w:bCs/>
+          <w:caps/>
+          <w:color w:val="2C2C2C"/>
+          <w:sz w:val="29"/>
+          <w:szCs w:val="29"/>
+          <w:u w:val="single"/>
+          <w:bdr w:val="none" w:sz="0" w:space="0" w:color="auto" w:frame="1"/>
+          <w:lang w:eastAsia="en-GB"/>
+        </w:rPr>
+        <w:lastRenderedPageBreak/>
+        <w:t>HOME</w:t>
+      </w:r>
+      <w:r>
+        <w:rPr>
+          <w:rFonts w:ascii="Arial" w:eastAsia="Times New Roman" w:hAnsi="Arial" w:cs="Arial"/>
+          <w:b/>
+          <w:bCs/>
+          <w:caps/>
+          <w:color w:val="2C2C2C"/>
+          <w:sz w:val="29"/>
+          <w:szCs w:val="29"/>
+          <w:u w:val="single"/>
+          <w:bdr w:val="none" w:sz="0" w:space="0" w:color="auto" w:frame="1"/>
+          <w:lang w:eastAsia="en-GB"/>
+        </w:rPr>
+        <w:fldChar w:fldCharType="end"/>
+      </w:r>
+    </w:p>
+    <w:p>
+      <w:pPr>
+        <w:numPr>
+          <w:ilvl w:val="0"/>
+          <w:numId w:val="1"/>
+        </w:numPr>
+        <w:spacing w:after="0" w:line="240" w:lineRule="auto"/>
+        <w:ind w:left="0"/>
+        <w:rPr>
+          <w:rFonts w:ascii="Times New Roman" w:eastAsia="Times New Roman" w:hAnsi="Times New Roman" w:cs="Times New Roman"/>
+          <w:color w:val="2C2C2C"/>
+          <w:sz w:val="24"/>
+          <w:szCs w:val="24"/>
+          <w:lang w:eastAsia="en-GB"/>
+        </w:rPr>
+      </w:pPr>
+      <w:hyperlink r:id="rId5" w:history="1">
         <w:r>
           <w:rPr>
             <w:rFonts w:ascii="Arial" w:eastAsia="Times New Roman" w:hAnsi="Arial" w:cs="Arial"/>
@@ -1745,7 +1913,7 @@
         </w:rPr>
         <w:t>BY</w:t>
       </w:r>
-      <w:hyperlink r:id="rId7" w:history="1">
+      <w:hyperlink r:id="rId6" w:history="1">
         <w:r>
           <w:rPr>
             <w:rFonts w:ascii="Arial" w:eastAsia="Times New Roman" w:hAnsi="Arial" w:cs="Arial"/>
@@ -2026,7 +2194,7 @@
         </w:rPr>
         <w:t>. You will have to complete a short form to access it for the first time only. Download </w:t>
       </w:r>
-      <w:hyperlink r:id="rId8" w:tgtFrame="_blank" w:history="1">
+      <w:hyperlink r:id="rId7" w:tgtFrame="_blank" w:history="1">
         <w:r>
           <w:rPr>
             <w:rFonts w:ascii="Arial" w:eastAsia="Times New Roman" w:hAnsi="Arial" w:cs="Arial"/>

</xml_diff>

<commit_message>
adding joins to sql file
</commit_message>
<xml_diff>
--- a/notes.docx
+++ b/notes.docx
@@ -1673,8 +1673,6 @@
         </w:rPr>
         <w:t>);</w:t>
       </w:r>
-      <w:bookmarkStart w:id="0" w:name="_GoBack"/>
-      <w:bookmarkEnd w:id="0"/>
     </w:p>
     <w:p>
       <w:pPr>
@@ -1683,6 +1681,71 @@
         </w:rPr>
       </w:pPr>
     </w:p>
+    <w:p>
+      <w:pPr>
+        <w:rPr>
+          <w:b/>
+          <w:lang w:val="en-US"/>
+        </w:rPr>
+      </w:pPr>
+      <w:r>
+        <w:rPr>
+          <w:b/>
+          <w:lang w:val="en-US"/>
+        </w:rPr>
+        <w:t>### AGGREGATE FUNCTIONS ###</w:t>
+      </w:r>
+    </w:p>
+    <w:p>
+      <w:pPr>
+        <w:rPr>
+          <w:lang w:val="en-US"/>
+        </w:rPr>
+      </w:pPr>
+      <w:r>
+        <w:rPr>
+          <w:lang w:val="en-US"/>
+        </w:rPr>
+        <w:t># When you have a range of data and want to perform an operation on them to return a single values</w:t>
+      </w:r>
+      <w:r>
+        <w:rPr>
+          <w:lang w:val="en-US"/>
+        </w:rPr>
+        <w:br/>
+        <w:t>- average: AVG</w:t>
+      </w:r>
+      <w:r>
+        <w:rPr>
+          <w:lang w:val="en-US"/>
+        </w:rPr>
+        <w:br/>
+        <w:t>- sum: SUM</w:t>
+      </w:r>
+      <w:r>
+        <w:rPr>
+          <w:lang w:val="en-US"/>
+        </w:rPr>
+        <w:br/>
+        <w:t>- minimum: MIN</w:t>
+      </w:r>
+      <w:r>
+        <w:rPr>
+          <w:lang w:val="en-US"/>
+        </w:rPr>
+        <w:br/>
+        <w:t>- maximum: MAX</w:t>
+      </w:r>
+      <w:r>
+        <w:rPr>
+          <w:lang w:val="en-US"/>
+        </w:rPr>
+        <w:br/>
+        <w:t>- count: COUNT</w:t>
+      </w:r>
+    </w:p>
+    <w:bookmarkStart w:id="0" w:name="_GoBack"/>
+    <w:bookmarkEnd w:id="0"/>
     <w:p>
       <w:pPr>
         <w:numPr>

</xml_diff>